<commit_message>
added config, updatet routes and parser
</commit_message>
<xml_diff>
--- a/ms-candidate-finder/src/ftp/Malik_Rabb.docx
+++ b/ms-candidate-finder/src/ftp/Malik_Rabb.docx
@@ -33,8 +33,6 @@
         </w:rPr>
         <w:t>Malik Rabb</w:t>
       </w:r>
-      <w:bookmarkStart w:id="0" w:name="_GoBack"/>
-      <w:bookmarkEnd w:id="0"/>
     </w:p>
     <w:p>
       <w:pPr>
@@ -467,110 +465,6 @@
     <w:p>
       <w:pPr>
         <w:shd w:val="clear" w:color="auto" w:fill="FFFFFF"/>
-        <w:spacing w:before="100" w:beforeAutospacing="1" w:after="100" w:afterAutospacing="1" w:line="240" w:lineRule="auto"/>
-        <w:ind w:left="720"/>
-        <w:rPr>
-          <w:rFonts w:ascii="Helvetica" w:eastAsia="Times New Roman" w:hAnsi="Helvetica" w:cs="Helvetica"/>
-          <w:color w:val="212529"/>
-          <w:spacing w:val="-1"/>
-          <w:sz w:val="24"/>
-          <w:szCs w:val="24"/>
-          <w:lang w:eastAsia="en-IN"/>
-        </w:rPr>
-      </w:pPr>
-      <w:r>
-        <w:rPr>
-          <w:rFonts w:ascii="Helvetica" w:eastAsia="Times New Roman" w:hAnsi="Helvetica" w:cs="Helvetica"/>
-          <w:color w:val="212529"/>
-          <w:spacing w:val="-1"/>
-          <w:sz w:val="24"/>
-          <w:szCs w:val="24"/>
-          <w:lang w:eastAsia="en-IN"/>
-        </w:rPr>
-        <w:t>Revamped UI and app interface for customer-facing e-commerce site with 200,000+ unique visitors per month</w:t>
-      </w:r>
-    </w:p>
-    <w:p>
-      <w:pPr>
-        <w:shd w:val="clear" w:color="auto" w:fill="FFFFFF"/>
-        <w:spacing w:before="100" w:beforeAutospacing="1" w:after="100" w:afterAutospacing="1" w:line="240" w:lineRule="auto"/>
-        <w:ind w:left="720"/>
-        <w:rPr>
-          <w:rFonts w:ascii="Helvetica" w:eastAsia="Times New Roman" w:hAnsi="Helvetica" w:cs="Helvetica"/>
-          <w:color w:val="212529"/>
-          <w:spacing w:val="-1"/>
-          <w:sz w:val="24"/>
-          <w:szCs w:val="24"/>
-          <w:lang w:eastAsia="en-IN"/>
-        </w:rPr>
-      </w:pPr>
-      <w:r>
-        <w:rPr>
-          <w:rFonts w:ascii="Helvetica" w:eastAsia="Times New Roman" w:hAnsi="Helvetica" w:cs="Helvetica"/>
-          <w:color w:val="212529"/>
-          <w:spacing w:val="-1"/>
-          <w:sz w:val="24"/>
-          <w:szCs w:val="24"/>
-          <w:lang w:eastAsia="en-IN"/>
-        </w:rPr>
-        <w:t>Designed and developed front-end for 20+ websites, using jQuery, AJAX, RequireJS, and Handlebars.js</w:t>
-      </w:r>
-    </w:p>
-    <w:p>
-      <w:pPr>
-        <w:shd w:val="clear" w:color="auto" w:fill="FFFFFF"/>
-        <w:spacing w:before="100" w:beforeAutospacing="1" w:after="100" w:afterAutospacing="1" w:line="240" w:lineRule="auto"/>
-        <w:ind w:left="720"/>
-        <w:rPr>
-          <w:rFonts w:ascii="Helvetica" w:eastAsia="Times New Roman" w:hAnsi="Helvetica" w:cs="Helvetica"/>
-          <w:color w:val="212529"/>
-          <w:spacing w:val="-1"/>
-          <w:sz w:val="24"/>
-          <w:szCs w:val="24"/>
-          <w:lang w:eastAsia="en-IN"/>
-        </w:rPr>
-      </w:pPr>
-      <w:r>
-        <w:rPr>
-          <w:rFonts w:ascii="Helvetica" w:eastAsia="Times New Roman" w:hAnsi="Helvetica" w:cs="Helvetica"/>
-          <w:color w:val="212529"/>
-          <w:spacing w:val="-1"/>
-          <w:sz w:val="24"/>
-          <w:szCs w:val="24"/>
-          <w:lang w:eastAsia="en-IN"/>
-        </w:rPr>
-        <w:t>Created custom AngularJS components for internal framework</w:t>
-      </w:r>
-    </w:p>
-    <w:p>
-      <w:pPr>
-        <w:shd w:val="clear" w:color="auto" w:fill="FFFFFF"/>
-        <w:spacing w:before="100" w:beforeAutospacing="1" w:after="100" w:afterAutospacing="1" w:line="240" w:lineRule="auto"/>
-        <w:ind w:left="720"/>
-        <w:rPr>
-          <w:rFonts w:ascii="Helvetica" w:eastAsia="Times New Roman" w:hAnsi="Helvetica" w:cs="Helvetica"/>
-          <w:color w:val="212529"/>
-          <w:spacing w:val="-1"/>
-          <w:sz w:val="24"/>
-          <w:szCs w:val="24"/>
-          <w:lang w:eastAsia="en-IN"/>
-        </w:rPr>
-      </w:pPr>
-      <w:r>
-        <w:rPr>
-          <w:rFonts w:ascii="Helvetica" w:eastAsia="Times New Roman" w:hAnsi="Helvetica" w:cs="Helvetica"/>
-          <w:color w:val="212529"/>
-          <w:spacing w:val="-1"/>
-          <w:sz w:val="24"/>
-          <w:szCs w:val="24"/>
-          <w:lang w:eastAsia="en-IN"/>
-        </w:rPr>
-        <w:t>Automated image optimization, using Grunt and minified JS and CSS, which reduced page load times by up to 30%</w:t>
-      </w:r>
-    </w:p>
-    <w:p>
-      <w:pPr>
-        <w:shd w:val="clear" w:color="auto" w:fill="FFFFFF"/>
         <w:spacing w:after="0" w:line="240" w:lineRule="auto"/>
         <w:rPr>
           <w:rFonts w:ascii="Helvetica" w:eastAsia="Times New Roman" w:hAnsi="Helvetica" w:cs="Helvetica"/>
@@ -621,119 +515,20 @@
     </w:p>
     <w:p>
       <w:pPr>
-        <w:numPr>
-          <w:ilvl w:val="0"/>
-          <w:numId w:val="2"/>
-        </w:numPr>
-        <w:shd w:val="clear" w:color="auto" w:fill="FFFFFF"/>
-        <w:spacing w:before="100" w:beforeAutospacing="1" w:after="100" w:afterAutospacing="1" w:line="240" w:lineRule="auto"/>
-        <w:rPr>
-          <w:rFonts w:ascii="Helvetica" w:eastAsia="Times New Roman" w:hAnsi="Helvetica" w:cs="Helvetica"/>
-          <w:color w:val="212529"/>
-          <w:spacing w:val="-1"/>
-          <w:sz w:val="24"/>
-          <w:szCs w:val="24"/>
-          <w:lang w:eastAsia="en-IN"/>
-        </w:rPr>
-      </w:pPr>
-      <w:r>
-        <w:rPr>
-          <w:rFonts w:ascii="Helvetica" w:eastAsia="Times New Roman" w:hAnsi="Helvetica" w:cs="Helvetica"/>
-          <w:color w:val="212529"/>
-          <w:spacing w:val="-1"/>
-          <w:sz w:val="24"/>
-          <w:szCs w:val="24"/>
-          <w:lang w:eastAsia="en-IN"/>
-        </w:rPr>
-        <w:t>Translated design team's UX wireframes and mockups into responsive, interactive features, using HTML/CSS and JavaScript</w:t>
-      </w:r>
-    </w:p>
-    <w:p>
-      <w:pPr>
-        <w:numPr>
-          <w:ilvl w:val="0"/>
-          <w:numId w:val="2"/>
-        </w:numPr>
-        <w:shd w:val="clear" w:color="auto" w:fill="FFFFFF"/>
-        <w:spacing w:before="100" w:beforeAutospacing="1" w:after="100" w:afterAutospacing="1" w:line="240" w:lineRule="auto"/>
-        <w:rPr>
-          <w:rFonts w:ascii="Helvetica" w:eastAsia="Times New Roman" w:hAnsi="Helvetica" w:cs="Helvetica"/>
-          <w:color w:val="212529"/>
-          <w:spacing w:val="-1"/>
-          <w:sz w:val="24"/>
-          <w:szCs w:val="24"/>
-          <w:lang w:eastAsia="en-IN"/>
-        </w:rPr>
-      </w:pPr>
-      <w:r>
-        <w:rPr>
-          <w:rFonts w:ascii="Helvetica" w:eastAsia="Times New Roman" w:hAnsi="Helvetica" w:cs="Helvetica"/>
-          <w:color w:val="212529"/>
-          <w:spacing w:val="-1"/>
-          <w:sz w:val="24"/>
-          <w:szCs w:val="24"/>
-          <w:lang w:eastAsia="en-IN"/>
-        </w:rPr>
-        <w:t>Worked with agile team to migrate legacy company website to AngularJS, Sass, HTML5, and Drupal</w:t>
-      </w:r>
-    </w:p>
-    <w:p>
-      <w:pPr>
-        <w:numPr>
-          <w:ilvl w:val="0"/>
-          <w:numId w:val="2"/>
-        </w:numPr>
-        <w:shd w:val="clear" w:color="auto" w:fill="FFFFFF"/>
-        <w:spacing w:before="100" w:beforeAutospacing="1" w:after="100" w:afterAutospacing="1" w:line="240" w:lineRule="auto"/>
-        <w:rPr>
-          <w:rFonts w:ascii="Helvetica" w:eastAsia="Times New Roman" w:hAnsi="Helvetica" w:cs="Helvetica"/>
-          <w:color w:val="212529"/>
-          <w:spacing w:val="-1"/>
-          <w:sz w:val="24"/>
-          <w:szCs w:val="24"/>
-          <w:lang w:eastAsia="en-IN"/>
-        </w:rPr>
-      </w:pPr>
-      <w:r>
-        <w:rPr>
-          <w:rFonts w:ascii="Helvetica" w:eastAsia="Times New Roman" w:hAnsi="Helvetica" w:cs="Helvetica"/>
-          <w:color w:val="212529"/>
-          <w:spacing w:val="-1"/>
-          <w:sz w:val="24"/>
-          <w:szCs w:val="24"/>
-          <w:lang w:eastAsia="en-IN"/>
-        </w:rPr>
-        <w:t>Created HTML email templates that improved email CTR rates by ~25%</w:t>
-      </w:r>
-    </w:p>
-    <w:p>
-      <w:pPr>
-        <w:numPr>
-          <w:ilvl w:val="0"/>
-          <w:numId w:val="2"/>
-        </w:numPr>
-        <w:shd w:val="clear" w:color="auto" w:fill="FFFFFF"/>
-        <w:spacing w:before="100" w:beforeAutospacing="1" w:after="100" w:afterAutospacing="1" w:line="240" w:lineRule="auto"/>
-        <w:rPr>
-          <w:rFonts w:ascii="Helvetica" w:eastAsia="Times New Roman" w:hAnsi="Helvetica" w:cs="Helvetica"/>
-          <w:color w:val="212529"/>
-          <w:spacing w:val="-1"/>
-          <w:sz w:val="24"/>
-          <w:szCs w:val="24"/>
-          <w:lang w:eastAsia="en-IN"/>
-        </w:rPr>
-      </w:pPr>
-      <w:r>
-        <w:rPr>
-          <w:rFonts w:ascii="Helvetica" w:eastAsia="Times New Roman" w:hAnsi="Helvetica" w:cs="Helvetica"/>
-          <w:color w:val="212529"/>
-          <w:spacing w:val="-1"/>
-          <w:sz w:val="24"/>
-          <w:szCs w:val="24"/>
-          <w:lang w:eastAsia="en-IN"/>
-        </w:rPr>
-        <w:t>Designed and developed GUI for applications and modules, using JavaScript</w:t>
-      </w:r>
+        <w:shd w:val="clear" w:color="auto" w:fill="FFFFFF"/>
+        <w:spacing w:after="0" w:line="240" w:lineRule="auto"/>
+        <w:rPr>
+          <w:rFonts w:ascii="Helvetica" w:eastAsia="Times New Roman" w:hAnsi="Helvetica" w:cs="Helvetica"/>
+          <w:b/>
+          <w:bCs/>
+          <w:color w:val="212529"/>
+          <w:sz w:val="24"/>
+          <w:szCs w:val="24"/>
+          <w:lang w:eastAsia="en-IN"/>
+        </w:rPr>
+      </w:pPr>
+      <w:bookmarkStart w:id="0" w:name="_GoBack"/>
+      <w:bookmarkEnd w:id="0"/>
     </w:p>
     <w:p>
       <w:pPr>
@@ -789,7 +584,6 @@
           <w:szCs w:val="24"/>
           <w:lang w:eastAsia="en-IN"/>
         </w:rPr>
-        <w:lastRenderedPageBreak/>
         <w:pict>
           <v:rect id="_x0000_i1028" style="width:0;height:.75pt" o:hralign="center" o:hrstd="t" o:hrnoshade="t" o:hr="t" fillcolor="#333" stroked="f"/>
         </w:pict>
@@ -821,7 +615,31 @@
           <w:szCs w:val="24"/>
           <w:lang w:eastAsia="en-IN"/>
         </w:rPr>
-        <w:t>Won 1st place (out of 50+) at TradeLot's annual hackathon</w:t>
+        <w:t xml:space="preserve">Won 1st place (out of 50+) at </w:t>
+      </w:r>
+      <w:proofErr w:type="spellStart"/>
+      <w:r>
+        <w:rPr>
+          <w:rFonts w:ascii="Helvetica" w:eastAsia="Times New Roman" w:hAnsi="Helvetica" w:cs="Helvetica"/>
+          <w:color w:val="212529"/>
+          <w:spacing w:val="-1"/>
+          <w:sz w:val="24"/>
+          <w:szCs w:val="24"/>
+          <w:lang w:eastAsia="en-IN"/>
+        </w:rPr>
+        <w:t>TradeLot's</w:t>
+      </w:r>
+      <w:proofErr w:type="spellEnd"/>
+      <w:r>
+        <w:rPr>
+          <w:rFonts w:ascii="Helvetica" w:eastAsia="Times New Roman" w:hAnsi="Helvetica" w:cs="Helvetica"/>
+          <w:color w:val="212529"/>
+          <w:spacing w:val="-1"/>
+          <w:sz w:val="24"/>
+          <w:szCs w:val="24"/>
+          <w:lang w:eastAsia="en-IN"/>
+        </w:rPr>
+        <w:t xml:space="preserve"> annual hackathon</w:t>
       </w:r>
     </w:p>
     <w:p>

</xml_diff>